<commit_message>
small corrections to paper
</commit_message>
<xml_diff>
--- a/Assess Ineq Januar 2015_revised.docx
+++ b/Assess Ineq Januar 2015_revised.docx
@@ -47,7 +47,17 @@
                 <w:szCs w:val="40"/>
                 <w:lang w:val="en-US"/>
               </w:rPr>
-              <w:t xml:space="preserve">Are </w:t>
+              <w:t>Are</w:t>
+            </w:r>
+            <w:bookmarkStart w:id="0" w:name="_GoBack"/>
+            <w:bookmarkEnd w:id="0"/>
+            <w:r>
+              <w:rPr>
+                <w:sz w:val="40"/>
+                <w:szCs w:val="40"/>
+                <w:lang w:val="en-US"/>
+              </w:rPr>
+              <w:t xml:space="preserve"> </w:t>
             </w:r>
             <w:r>
               <w:rPr>
@@ -66,7 +76,7 @@
                 <w:lang w:val="en-US"/>
               </w:rPr>
             </w:pPr>
-            <w:bookmarkStart w:id="0" w:name="_Toc406505782"/>
+            <w:bookmarkStart w:id="1" w:name="_Toc406505782"/>
             <w:r>
               <w:rPr>
                 <w:lang w:val="en-US"/>
@@ -97,7 +107,7 @@
               </w:rPr>
               <w:t>1</w:t>
             </w:r>
-            <w:bookmarkEnd w:id="0"/>
+            <w:bookmarkEnd w:id="1"/>
           </w:p>
           <w:p>
             <w:pPr>
@@ -191,7 +201,6 @@
             <w:pPr>
               <w:jc w:val="center"/>
               <w:rPr>
-                <w:ins w:id="1" w:author="Hümbelin Oliver" w:date="2015-01-21T10:44:00Z"/>
                 <w:lang w:val="en-US"/>
               </w:rPr>
             </w:pPr>
@@ -393,15 +402,7 @@
               <w:rPr>
                 <w:lang w:val="en-US"/>
               </w:rPr>
-              <w:t xml:space="preserve"> </w:t>
-            </w:r>
-            <w:bookmarkStart w:id="2" w:name="_GoBack"/>
-            <w:bookmarkEnd w:id="2"/>
-            <w:r>
-              <w:rPr>
-                <w:lang w:val="en-US"/>
-              </w:rPr>
-              <w:t xml:space="preserve">with aggregated tax statistics from the Swiss Federal Tax Administration (FTA). </w:t>
+              <w:t xml:space="preserve"> with aggregated tax statistics from the Swiss Federal Tax Administration (FTA). </w:t>
             </w:r>
             <w:r>
               <w:rPr>
@@ -561,7 +562,7 @@
               <w:t>Berner Fachhochschule</w:t>
             </w:r>
           </w:p>
-          <w:bookmarkStart w:id="3" w:name="Text1"/>
+          <w:bookmarkStart w:id="2" w:name="Text1"/>
           <w:p>
             <w:pPr>
               <w:pStyle w:val="RefFusszeile"/>
@@ -614,7 +615,7 @@
               </w:rPr>
               <w:fldChar w:fldCharType="end"/>
             </w:r>
-            <w:bookmarkEnd w:id="3"/>
+            <w:bookmarkEnd w:id="2"/>
           </w:p>
         </w:tc>
       </w:tr>
@@ -625,343 +626,229 @@
       <w:pPr>
         <w:pStyle w:val="Inhaltsverzeichnis"/>
         <w:spacing w:line="100" w:lineRule="atLeast"/>
-        <w:rPr>
-          <w:ins w:id="4" w:author="Hümbelin Oliver" w:date="2015-01-19T15:51:00Z"/>
-        </w:rPr>
-      </w:pPr>
-      <w:bookmarkStart w:id="5" w:name="_Toc406505783"/>
+      </w:pPr>
+      <w:bookmarkStart w:id="3" w:name="_Toc406505783"/>
     </w:p>
     <w:p>
       <w:pPr>
         <w:pStyle w:val="Inhaltsverzeichnis"/>
         <w:spacing w:line="100" w:lineRule="atLeast"/>
-        <w:rPr>
-          <w:ins w:id="6" w:author="Hümbelin Oliver" w:date="2015-01-19T15:51:00Z"/>
-        </w:rPr>
       </w:pPr>
     </w:p>
     <w:p>
       <w:pPr>
         <w:pStyle w:val="Inhaltsverzeichnis"/>
         <w:spacing w:line="100" w:lineRule="atLeast"/>
-        <w:rPr>
-          <w:ins w:id="7" w:author="Hümbelin Oliver" w:date="2015-01-19T15:51:00Z"/>
-        </w:rPr>
       </w:pPr>
     </w:p>
     <w:p>
       <w:pPr>
         <w:pStyle w:val="Inhaltsverzeichnis"/>
         <w:spacing w:line="100" w:lineRule="atLeast"/>
-        <w:rPr>
-          <w:ins w:id="8" w:author="Hümbelin Oliver" w:date="2015-01-19T15:51:00Z"/>
-        </w:rPr>
       </w:pPr>
     </w:p>
     <w:p>
       <w:pPr>
         <w:pStyle w:val="Inhaltsverzeichnis"/>
         <w:spacing w:line="100" w:lineRule="atLeast"/>
-        <w:rPr>
-          <w:ins w:id="9" w:author="Hümbelin Oliver" w:date="2015-01-19T15:51:00Z"/>
-        </w:rPr>
       </w:pPr>
     </w:p>
     <w:p>
       <w:pPr>
         <w:pStyle w:val="Inhaltsverzeichnis"/>
         <w:spacing w:line="100" w:lineRule="atLeast"/>
-        <w:rPr>
-          <w:ins w:id="10" w:author="Hümbelin Oliver" w:date="2015-01-19T15:51:00Z"/>
-        </w:rPr>
       </w:pPr>
     </w:p>
     <w:p>
       <w:pPr>
         <w:pStyle w:val="Inhaltsverzeichnis"/>
         <w:spacing w:line="100" w:lineRule="atLeast"/>
-        <w:rPr>
-          <w:ins w:id="11" w:author="Hümbelin Oliver" w:date="2015-01-19T15:51:00Z"/>
-        </w:rPr>
       </w:pPr>
     </w:p>
     <w:p>
       <w:pPr>
         <w:pStyle w:val="Inhaltsverzeichnis"/>
         <w:spacing w:line="100" w:lineRule="atLeast"/>
-        <w:rPr>
-          <w:ins w:id="12" w:author="Hümbelin Oliver" w:date="2015-01-19T15:51:00Z"/>
-        </w:rPr>
       </w:pPr>
     </w:p>
     <w:p>
       <w:pPr>
         <w:pStyle w:val="Inhaltsverzeichnis"/>
         <w:spacing w:line="100" w:lineRule="atLeast"/>
-        <w:rPr>
-          <w:ins w:id="13" w:author="Hümbelin Oliver" w:date="2015-01-19T15:51:00Z"/>
-        </w:rPr>
       </w:pPr>
     </w:p>
     <w:p>
       <w:pPr>
         <w:pStyle w:val="Inhaltsverzeichnis"/>
         <w:spacing w:line="100" w:lineRule="atLeast"/>
-        <w:rPr>
-          <w:ins w:id="14" w:author="Hümbelin Oliver" w:date="2015-01-19T15:51:00Z"/>
-        </w:rPr>
       </w:pPr>
     </w:p>
     <w:p>
       <w:pPr>
         <w:pStyle w:val="Inhaltsverzeichnis"/>
         <w:spacing w:line="100" w:lineRule="atLeast"/>
-        <w:rPr>
-          <w:ins w:id="15" w:author="Hümbelin Oliver" w:date="2015-01-19T15:51:00Z"/>
-        </w:rPr>
       </w:pPr>
     </w:p>
     <w:p>
       <w:pPr>
         <w:pStyle w:val="Inhaltsverzeichnis"/>
         <w:spacing w:line="100" w:lineRule="atLeast"/>
-        <w:rPr>
-          <w:ins w:id="16" w:author="Hümbelin Oliver" w:date="2015-01-19T15:51:00Z"/>
-        </w:rPr>
       </w:pPr>
     </w:p>
     <w:p>
       <w:pPr>
         <w:pStyle w:val="Inhaltsverzeichnis"/>
         <w:spacing w:line="100" w:lineRule="atLeast"/>
-        <w:rPr>
-          <w:ins w:id="17" w:author="Hümbelin Oliver" w:date="2015-01-19T15:51:00Z"/>
-        </w:rPr>
       </w:pPr>
     </w:p>
     <w:p>
       <w:pPr>
         <w:pStyle w:val="Inhaltsverzeichnis"/>
         <w:spacing w:line="100" w:lineRule="atLeast"/>
-        <w:rPr>
-          <w:ins w:id="18" w:author="Hümbelin Oliver" w:date="2015-01-19T15:51:00Z"/>
-        </w:rPr>
       </w:pPr>
     </w:p>
     <w:p>
       <w:pPr>
         <w:pStyle w:val="Inhaltsverzeichnis"/>
         <w:spacing w:line="100" w:lineRule="atLeast"/>
-        <w:rPr>
-          <w:ins w:id="19" w:author="Hümbelin Oliver" w:date="2015-01-19T15:51:00Z"/>
-        </w:rPr>
       </w:pPr>
     </w:p>
     <w:p>
       <w:pPr>
         <w:pStyle w:val="Inhaltsverzeichnis"/>
         <w:spacing w:line="100" w:lineRule="atLeast"/>
-        <w:rPr>
-          <w:ins w:id="20" w:author="Hümbelin Oliver" w:date="2015-01-19T15:51:00Z"/>
-        </w:rPr>
       </w:pPr>
     </w:p>
     <w:p>
       <w:pPr>
         <w:pStyle w:val="Inhaltsverzeichnis"/>
         <w:spacing w:line="100" w:lineRule="atLeast"/>
-        <w:rPr>
-          <w:ins w:id="21" w:author="Hümbelin Oliver" w:date="2015-01-19T15:51:00Z"/>
-        </w:rPr>
       </w:pPr>
     </w:p>
     <w:p>
       <w:pPr>
         <w:pStyle w:val="Inhaltsverzeichnis"/>
         <w:spacing w:line="100" w:lineRule="atLeast"/>
-        <w:rPr>
-          <w:ins w:id="22" w:author="Hümbelin Oliver" w:date="2015-01-19T15:51:00Z"/>
-        </w:rPr>
       </w:pPr>
     </w:p>
     <w:p>
       <w:pPr>
         <w:pStyle w:val="Inhaltsverzeichnis"/>
         <w:spacing w:line="100" w:lineRule="atLeast"/>
-        <w:rPr>
-          <w:ins w:id="23" w:author="Hümbelin Oliver" w:date="2015-01-19T15:51:00Z"/>
-        </w:rPr>
       </w:pPr>
     </w:p>
     <w:p>
       <w:pPr>
         <w:pStyle w:val="Inhaltsverzeichnis"/>
         <w:spacing w:line="100" w:lineRule="atLeast"/>
-        <w:rPr>
-          <w:ins w:id="24" w:author="Hümbelin Oliver" w:date="2015-01-19T15:51:00Z"/>
-        </w:rPr>
       </w:pPr>
     </w:p>
     <w:p>
       <w:pPr>
         <w:pStyle w:val="Inhaltsverzeichnis"/>
         <w:spacing w:line="100" w:lineRule="atLeast"/>
-        <w:rPr>
-          <w:ins w:id="25" w:author="Hümbelin Oliver" w:date="2015-01-19T15:51:00Z"/>
-        </w:rPr>
       </w:pPr>
     </w:p>
     <w:p>
       <w:pPr>
         <w:pStyle w:val="Inhaltsverzeichnis"/>
         <w:spacing w:line="100" w:lineRule="atLeast"/>
-        <w:rPr>
-          <w:ins w:id="26" w:author="Hümbelin Oliver" w:date="2015-01-19T15:51:00Z"/>
-        </w:rPr>
       </w:pPr>
     </w:p>
     <w:p>
       <w:pPr>
         <w:pStyle w:val="Inhaltsverzeichnis"/>
         <w:spacing w:line="100" w:lineRule="atLeast"/>
-        <w:rPr>
-          <w:ins w:id="27" w:author="Hümbelin Oliver" w:date="2015-01-19T15:51:00Z"/>
-        </w:rPr>
       </w:pPr>
     </w:p>
     <w:p>
       <w:pPr>
         <w:pStyle w:val="Inhaltsverzeichnis"/>
         <w:spacing w:line="100" w:lineRule="atLeast"/>
-        <w:rPr>
-          <w:ins w:id="28" w:author="Hümbelin Oliver" w:date="2015-01-19T15:51:00Z"/>
-        </w:rPr>
       </w:pPr>
     </w:p>
     <w:p>
       <w:pPr>
         <w:pStyle w:val="Inhaltsverzeichnis"/>
         <w:spacing w:line="100" w:lineRule="atLeast"/>
-        <w:rPr>
-          <w:ins w:id="29" w:author="Hümbelin Oliver" w:date="2015-01-19T15:51:00Z"/>
-        </w:rPr>
       </w:pPr>
     </w:p>
     <w:p>
       <w:pPr>
         <w:pStyle w:val="Inhaltsverzeichnis"/>
         <w:spacing w:line="100" w:lineRule="atLeast"/>
-        <w:rPr>
-          <w:ins w:id="30" w:author="Hümbelin Oliver" w:date="2015-01-19T15:51:00Z"/>
-        </w:rPr>
       </w:pPr>
     </w:p>
     <w:p>
       <w:pPr>
         <w:pStyle w:val="Inhaltsverzeichnis"/>
         <w:spacing w:line="100" w:lineRule="atLeast"/>
-        <w:rPr>
-          <w:ins w:id="31" w:author="Hümbelin Oliver" w:date="2015-01-19T15:51:00Z"/>
-        </w:rPr>
       </w:pPr>
     </w:p>
     <w:p>
       <w:pPr>
         <w:pStyle w:val="Inhaltsverzeichnis"/>
         <w:spacing w:line="100" w:lineRule="atLeast"/>
-        <w:rPr>
-          <w:ins w:id="32" w:author="Hümbelin Oliver" w:date="2015-01-19T15:51:00Z"/>
-        </w:rPr>
       </w:pPr>
     </w:p>
     <w:p>
       <w:pPr>
         <w:pStyle w:val="Inhaltsverzeichnis"/>
         <w:spacing w:line="100" w:lineRule="atLeast"/>
-        <w:rPr>
-          <w:ins w:id="33" w:author="Hümbelin Oliver" w:date="2015-01-19T15:51:00Z"/>
-        </w:rPr>
       </w:pPr>
     </w:p>
     <w:p>
       <w:pPr>
         <w:pStyle w:val="Inhaltsverzeichnis"/>
         <w:spacing w:line="100" w:lineRule="atLeast"/>
-        <w:rPr>
-          <w:ins w:id="34" w:author="Hümbelin Oliver" w:date="2015-01-19T15:51:00Z"/>
-        </w:rPr>
       </w:pPr>
     </w:p>
     <w:p>
       <w:pPr>
         <w:pStyle w:val="Inhaltsverzeichnis"/>
         <w:spacing w:line="100" w:lineRule="atLeast"/>
-        <w:rPr>
-          <w:ins w:id="35" w:author="Hümbelin Oliver" w:date="2015-01-19T15:51:00Z"/>
-        </w:rPr>
       </w:pPr>
     </w:p>
     <w:p>
       <w:pPr>
         <w:pStyle w:val="Inhaltsverzeichnis"/>
         <w:spacing w:line="100" w:lineRule="atLeast"/>
-        <w:rPr>
-          <w:ins w:id="36" w:author="Hümbelin Oliver" w:date="2015-01-19T15:51:00Z"/>
-        </w:rPr>
       </w:pPr>
     </w:p>
     <w:p>
       <w:pPr>
         <w:pStyle w:val="Inhaltsverzeichnis"/>
         <w:spacing w:line="100" w:lineRule="atLeast"/>
-        <w:rPr>
-          <w:ins w:id="37" w:author="Hümbelin Oliver" w:date="2015-01-19T15:51:00Z"/>
-        </w:rPr>
       </w:pPr>
     </w:p>
     <w:p>
       <w:pPr>
         <w:pStyle w:val="Inhaltsverzeichnis"/>
         <w:spacing w:line="100" w:lineRule="atLeast"/>
-        <w:rPr>
-          <w:ins w:id="38" w:author="Hümbelin Oliver" w:date="2015-01-19T15:51:00Z"/>
-        </w:rPr>
       </w:pPr>
     </w:p>
     <w:p>
       <w:pPr>
         <w:pStyle w:val="Inhaltsverzeichnis"/>
         <w:spacing w:line="100" w:lineRule="atLeast"/>
-        <w:rPr>
-          <w:ins w:id="39" w:author="Hümbelin Oliver" w:date="2015-01-19T15:51:00Z"/>
-        </w:rPr>
       </w:pPr>
     </w:p>
     <w:p>
       <w:pPr>
         <w:pStyle w:val="Inhaltsverzeichnis"/>
         <w:spacing w:line="100" w:lineRule="atLeast"/>
-        <w:rPr>
-          <w:ins w:id="40" w:author="Hümbelin Oliver" w:date="2015-01-19T15:51:00Z"/>
-        </w:rPr>
       </w:pPr>
     </w:p>
     <w:p>
       <w:pPr>
         <w:pStyle w:val="Inhaltsverzeichnis"/>
         <w:spacing w:line="100" w:lineRule="atLeast"/>
-        <w:rPr>
-          <w:ins w:id="41" w:author="Hümbelin Oliver" w:date="2015-01-19T15:51:00Z"/>
-        </w:rPr>
       </w:pPr>
     </w:p>
     <w:p>
       <w:pPr>
         <w:pStyle w:val="Inhaltsverzeichnis"/>
         <w:spacing w:line="100" w:lineRule="atLeast"/>
-        <w:rPr>
-          <w:ins w:id="42" w:author="Hümbelin Oliver" w:date="2015-01-19T15:51:00Z"/>
-        </w:rPr>
       </w:pPr>
     </w:p>
     <w:p>
@@ -970,7 +857,7 @@
         <w:spacing w:line="100" w:lineRule="atLeast"/>
       </w:pPr>
     </w:p>
-    <w:bookmarkEnd w:id="5"/>
+    <w:bookmarkEnd w:id="3"/>
     <w:p>
       <w:pPr>
         <w:pStyle w:val="Heading1"/>
@@ -981,7 +868,7 @@
       <w:r>
         <w:br w:type="page"/>
       </w:r>
-      <w:bookmarkStart w:id="43" w:name="_Toc406505784"/>
+      <w:bookmarkStart w:id="4" w:name="_Toc406505784"/>
       <w:r>
         <w:rPr>
           <w:lang w:val="en-US"/>
@@ -989,7 +876,7 @@
         <w:lastRenderedPageBreak/>
         <w:t>Introduction</w:t>
       </w:r>
-      <w:bookmarkEnd w:id="43"/>
+      <w:bookmarkEnd w:id="4"/>
     </w:p>
     <w:p>
       <w:pPr>
@@ -2014,9 +1901,8 @@
           <w:lang w:val="en-US"/>
         </w:rPr>
       </w:pPr>
-      <w:bookmarkStart w:id="44" w:name="_Ref399330537"/>
-      <w:bookmarkStart w:id="45" w:name="_Toc406505785"/>
-      <w:commentRangeStart w:id="46"/>
+      <w:bookmarkStart w:id="5" w:name="_Ref399330537"/>
+      <w:bookmarkStart w:id="6" w:name="_Toc406505785"/>
       <w:r>
         <w:rPr>
           <w:lang w:val="en-US"/>
@@ -2036,17 +1922,8 @@
         </w:rPr>
         <w:t>Inequality</w:t>
       </w:r>
-      <w:bookmarkEnd w:id="44"/>
-      <w:bookmarkEnd w:id="45"/>
-      <w:commentRangeEnd w:id="46"/>
-      <w:r>
-        <w:rPr>
-          <w:rStyle w:val="CommentReference"/>
-          <w:rFonts w:eastAsia="Lucida Sans"/>
-          <w:bCs w:val="0"/>
-        </w:rPr>
-        <w:commentReference w:id="46"/>
-      </w:r>
+      <w:bookmarkEnd w:id="5"/>
+      <w:bookmarkEnd w:id="6"/>
     </w:p>
     <w:p>
       <w:pPr>
@@ -2925,7 +2802,7 @@
                     </pic:cNvPicPr>
                   </pic:nvPicPr>
                   <pic:blipFill>
-                    <a:blip r:embed="rId10">
+                    <a:blip r:embed="rId9">
                       <a:extLst>
                         <a:ext uri="{28A0092B-C50C-407E-A947-70E740481C1C}">
                           <a14:useLocalDpi xmlns:a14="http://schemas.microsoft.com/office/drawing/2010/main" val="0"/>
@@ -2968,8 +2845,8 @@
           <w:lang w:val="en-US"/>
         </w:rPr>
       </w:pPr>
-      <w:bookmarkStart w:id="47" w:name="_Ref406511993"/>
-      <w:bookmarkStart w:id="48" w:name="_Ref406512023"/>
+      <w:bookmarkStart w:id="7" w:name="_Ref406511993"/>
+      <w:bookmarkStart w:id="8" w:name="_Ref406512023"/>
       <w:r>
         <w:rPr>
           <w:sz w:val="24"/>
@@ -3018,7 +2895,7 @@
         </w:rPr>
         <w:fldChar w:fldCharType="end"/>
       </w:r>
-      <w:bookmarkEnd w:id="47"/>
+      <w:bookmarkEnd w:id="7"/>
       <w:r>
         <w:rPr>
           <w:sz w:val="24"/>
@@ -3064,7 +2941,7 @@
         </w:rPr>
         <w:t>Source: OECD (2013:44), own diagram</w:t>
       </w:r>
-      <w:bookmarkEnd w:id="48"/>
+      <w:bookmarkEnd w:id="8"/>
     </w:p>
     <w:p>
       <w:pPr>
@@ -3073,18 +2950,18 @@
           <w:lang w:val="en-US"/>
         </w:rPr>
       </w:pPr>
-      <w:bookmarkStart w:id="49" w:name="_Ref399841803"/>
-      <w:bookmarkStart w:id="50" w:name="_Ref399849930"/>
-      <w:bookmarkStart w:id="51" w:name="_Toc406505787"/>
+      <w:bookmarkStart w:id="9" w:name="_Ref399841803"/>
+      <w:bookmarkStart w:id="10" w:name="_Ref399849930"/>
+      <w:bookmarkStart w:id="11" w:name="_Toc406505787"/>
       <w:r>
         <w:rPr>
           <w:lang w:val="en-US"/>
         </w:rPr>
         <w:t>Measuring inequality</w:t>
       </w:r>
-      <w:bookmarkEnd w:id="49"/>
-      <w:bookmarkEnd w:id="50"/>
-      <w:bookmarkEnd w:id="51"/>
+      <w:bookmarkEnd w:id="9"/>
+      <w:bookmarkEnd w:id="10"/>
+      <w:bookmarkEnd w:id="11"/>
     </w:p>
     <w:p>
       <w:pPr>
@@ -4737,16 +4614,16 @@
       <w:pPr>
         <w:pStyle w:val="Heading2"/>
       </w:pPr>
-      <w:bookmarkStart w:id="53" w:name="_Ref406405239"/>
-      <w:bookmarkStart w:id="54" w:name="_Toc406505788"/>
+      <w:bookmarkStart w:id="12" w:name="_Ref406405239"/>
+      <w:bookmarkStart w:id="13" w:name="_Toc406505788"/>
       <w:r>
         <w:rPr>
           <w:lang w:val="en-US"/>
         </w:rPr>
         <w:t>Statistical Units</w:t>
       </w:r>
-      <w:bookmarkEnd w:id="53"/>
-      <w:bookmarkEnd w:id="54"/>
+      <w:bookmarkEnd w:id="12"/>
+      <w:bookmarkEnd w:id="13"/>
     </w:p>
     <w:p>
       <w:pPr>
@@ -4973,16 +4850,16 @@
           <w:lang w:val="en-US"/>
         </w:rPr>
       </w:pPr>
-      <w:bookmarkStart w:id="55" w:name="_Ref399841861"/>
-      <w:bookmarkStart w:id="56" w:name="_Toc406505789"/>
+      <w:bookmarkStart w:id="14" w:name="_Ref399841861"/>
+      <w:bookmarkStart w:id="15" w:name="_Toc406505789"/>
       <w:r>
         <w:rPr>
           <w:lang w:val="en-US"/>
         </w:rPr>
         <w:t>Coverage Issues</w:t>
       </w:r>
-      <w:bookmarkEnd w:id="55"/>
-      <w:bookmarkEnd w:id="56"/>
+      <w:bookmarkEnd w:id="14"/>
+      <w:bookmarkEnd w:id="15"/>
     </w:p>
     <w:p>
       <w:pPr>
@@ -5265,16 +5142,16 @@
           <w:lang w:val="en-US"/>
         </w:rPr>
       </w:pPr>
-      <w:bookmarkStart w:id="57" w:name="_Ref399330540"/>
-      <w:bookmarkStart w:id="58" w:name="_Toc406505790"/>
+      <w:bookmarkStart w:id="16" w:name="_Ref399330540"/>
+      <w:bookmarkStart w:id="17" w:name="_Toc406505790"/>
       <w:r>
         <w:rPr>
           <w:lang w:val="en-US"/>
         </w:rPr>
         <w:t>Comparison of tax data and survey data – overview of advantages and shortcomings</w:t>
       </w:r>
-      <w:bookmarkEnd w:id="57"/>
-      <w:bookmarkEnd w:id="58"/>
+      <w:bookmarkEnd w:id="16"/>
+      <w:bookmarkEnd w:id="17"/>
     </w:p>
     <w:p>
       <w:pPr>
@@ -5637,7 +5514,7 @@
           <w:lang w:val="en-US"/>
         </w:rPr>
       </w:pPr>
-      <w:bookmarkStart w:id="59" w:name="_Ref399323828"/>
+      <w:bookmarkStart w:id="18" w:name="_Ref399323828"/>
       <w:r>
         <w:rPr>
           <w:sz w:val="24"/>
@@ -5709,7 +5586,7 @@
         </w:rPr>
         <w:t>Comparison of tax-data and survey data</w:t>
       </w:r>
-      <w:bookmarkEnd w:id="59"/>
+      <w:bookmarkEnd w:id="18"/>
     </w:p>
     <w:tbl>
       <w:tblPr>
@@ -8417,9 +8294,9 @@
           <w:lang w:val="en-US"/>
         </w:rPr>
       </w:pPr>
-      <w:bookmarkStart w:id="60" w:name="_Toc406505791"/>
-      <w:bookmarkStart w:id="61" w:name="_Ref406677101"/>
-      <w:bookmarkStart w:id="62" w:name="_Ref406686090"/>
+      <w:bookmarkStart w:id="19" w:name="_Toc406505791"/>
+      <w:bookmarkStart w:id="20" w:name="_Ref406677101"/>
+      <w:bookmarkStart w:id="21" w:name="_Ref406686090"/>
       <w:r>
         <w:rPr>
           <w:lang w:val="en-US"/>
@@ -8432,9 +8309,9 @@
         </w:rPr>
         <w:t xml:space="preserve"> due to methodological differences?</w:t>
       </w:r>
-      <w:bookmarkEnd w:id="60"/>
-      <w:bookmarkEnd w:id="61"/>
-      <w:bookmarkEnd w:id="62"/>
+      <w:bookmarkEnd w:id="19"/>
+      <w:bookmarkEnd w:id="20"/>
+      <w:bookmarkEnd w:id="21"/>
     </w:p>
     <w:p>
       <w:pPr>
@@ -9218,7 +9095,7 @@
             <wp:cNvGraphicFramePr/>
             <a:graphic xmlns:a="http://schemas.openxmlformats.org/drawingml/2006/main">
               <a:graphicData uri="http://schemas.openxmlformats.org/drawingml/2006/chart">
-                <c:chart xmlns:c="http://schemas.openxmlformats.org/drawingml/2006/chart" xmlns:r="http://schemas.openxmlformats.org/officeDocument/2006/relationships" r:id="rId11"/>
+                <c:chart xmlns:c="http://schemas.openxmlformats.org/drawingml/2006/chart" xmlns:r="http://schemas.openxmlformats.org/officeDocument/2006/relationships" r:id="rId10"/>
               </a:graphicData>
             </a:graphic>
           </wp:inline>
@@ -9244,7 +9121,7 @@
             <wp:cNvGraphicFramePr/>
             <a:graphic xmlns:a="http://schemas.openxmlformats.org/drawingml/2006/main">
               <a:graphicData uri="http://schemas.openxmlformats.org/drawingml/2006/chart">
-                <c:chart xmlns:c="http://schemas.openxmlformats.org/drawingml/2006/chart" xmlns:r="http://schemas.openxmlformats.org/officeDocument/2006/relationships" r:id="rId12"/>
+                <c:chart xmlns:c="http://schemas.openxmlformats.org/drawingml/2006/chart" xmlns:r="http://schemas.openxmlformats.org/officeDocument/2006/relationships" r:id="rId11"/>
               </a:graphicData>
             </a:graphic>
           </wp:inline>
@@ -9260,8 +9137,8 @@
           <w:lang w:val="en-US"/>
         </w:rPr>
       </w:pPr>
-      <w:bookmarkStart w:id="63" w:name="_Ref406511415"/>
-      <w:bookmarkStart w:id="64" w:name="_Ref406511458"/>
+      <w:bookmarkStart w:id="22" w:name="_Ref406511415"/>
+      <w:bookmarkStart w:id="23" w:name="_Ref406511458"/>
       <w:r>
         <w:rPr>
           <w:sz w:val="24"/>
@@ -9311,7 +9188,7 @@
         </w:rPr>
         <w:fldChar w:fldCharType="end"/>
       </w:r>
-      <w:bookmarkEnd w:id="63"/>
+      <w:bookmarkEnd w:id="22"/>
       <w:r>
         <w:rPr>
           <w:sz w:val="24"/>
@@ -9381,7 +9258,7 @@
         </w:rPr>
         <w:t>udget Survey (HBS), European Union Statistics on Income and Living Conditions (EU.SILC), The World Top Incomes Database (top income shares)</w:t>
       </w:r>
-      <w:bookmarkEnd w:id="64"/>
+      <w:bookmarkEnd w:id="23"/>
     </w:p>
     <w:p>
       <w:pPr>
@@ -10300,7 +10177,66 @@
         <w:rPr>
           <w:lang w:val="en-US"/>
         </w:rPr>
-        <w:t>options</w:t>
+        <w:t xml:space="preserve">options </w:t>
+      </w:r>
+      <w:r>
+        <w:rPr>
+          <w:lang w:val="en-US"/>
+        </w:rPr>
+        <w:t>regarding</w:t>
+      </w:r>
+      <w:r>
+        <w:rPr>
+          <w:lang w:val="en-US"/>
+        </w:rPr>
+        <w:t xml:space="preserve"> the four </w:t>
+      </w:r>
+      <w:r>
+        <w:rPr>
+          <w:lang w:val="en-US"/>
+        </w:rPr>
+        <w:t xml:space="preserve">areas </w:t>
+      </w:r>
+      <w:r>
+        <w:rPr>
+          <w:lang w:val="en-US"/>
+        </w:rPr>
+        <w:t xml:space="preserve">introduced in section </w:t>
+      </w:r>
+      <w:r>
+        <w:rPr>
+          <w:lang w:val="en-US"/>
+        </w:rPr>
+        <w:fldChar w:fldCharType="begin"/>
+      </w:r>
+      <w:r>
+        <w:rPr>
+          <w:lang w:val="en-US"/>
+        </w:rPr>
+        <w:instrText xml:space="preserve"> REF _Ref399330537 \r \h </w:instrText>
+      </w:r>
+      <w:r>
+        <w:rPr>
+          <w:lang w:val="en-US"/>
+        </w:rPr>
+      </w:r>
+      <w:r>
+        <w:rPr>
+          <w:lang w:val="en-US"/>
+        </w:rPr>
+        <w:fldChar w:fldCharType="separate"/>
+      </w:r>
+      <w:r>
+        <w:rPr>
+          <w:lang w:val="en-US"/>
+        </w:rPr>
+        <w:t>2</w:t>
+      </w:r>
+      <w:r>
+        <w:rPr>
+          <w:lang w:val="en-US"/>
+        </w:rPr>
+        <w:fldChar w:fldCharType="end"/>
       </w:r>
       <w:r>
         <w:rPr>
@@ -10312,60 +10248,55 @@
         <w:rPr>
           <w:lang w:val="en-US"/>
         </w:rPr>
-        <w:t>regarding</w:t>
-      </w:r>
-      <w:r>
-        <w:rPr>
-          <w:lang w:val="en-US"/>
-        </w:rPr>
-        <w:t xml:space="preserve"> the four </w:t>
-      </w:r>
-      <w:r>
-        <w:rPr>
-          <w:lang w:val="en-US"/>
-        </w:rPr>
-        <w:t xml:space="preserve">areas </w:t>
-      </w:r>
-      <w:r>
-        <w:rPr>
-          <w:lang w:val="en-US"/>
-        </w:rPr>
-        <w:t xml:space="preserve">introduced in section </w:t>
-      </w:r>
-      <w:r>
-        <w:rPr>
-          <w:lang w:val="en-US"/>
-        </w:rPr>
-        <w:fldChar w:fldCharType="begin"/>
-      </w:r>
-      <w:r>
-        <w:rPr>
-          <w:lang w:val="en-US"/>
-        </w:rPr>
-        <w:instrText xml:space="preserve"> REF _Ref399330537 \r \h </w:instrText>
-      </w:r>
-      <w:r>
-        <w:rPr>
-          <w:lang w:val="en-US"/>
-        </w:rPr>
-      </w:r>
-      <w:r>
-        <w:rPr>
-          <w:lang w:val="en-US"/>
-        </w:rPr>
-        <w:fldChar w:fldCharType="separate"/>
-      </w:r>
-      <w:r>
-        <w:rPr>
-          <w:lang w:val="en-US"/>
-        </w:rPr>
-        <w:t>2</w:t>
-      </w:r>
-      <w:r>
-        <w:rPr>
-          <w:lang w:val="en-US"/>
-        </w:rPr>
-        <w:fldChar w:fldCharType="end"/>
+        <w:t>(</w:t>
+      </w:r>
+      <w:r>
+        <w:rPr>
+          <w:lang w:val="en-US"/>
+        </w:rPr>
+        <w:t>d</w:t>
+      </w:r>
+      <w:r>
+        <w:rPr>
+          <w:lang w:val="en-US"/>
+        </w:rPr>
+        <w:t xml:space="preserve">efining economic </w:t>
+      </w:r>
+      <w:r>
+        <w:rPr>
+          <w:lang w:val="en-US"/>
+        </w:rPr>
+        <w:t>resources</w:t>
+      </w:r>
+      <w:r>
+        <w:rPr>
+          <w:lang w:val="en-US"/>
+        </w:rPr>
+        <w:t>,</w:t>
+      </w:r>
+      <w:r>
+        <w:rPr>
+          <w:lang w:val="en-US"/>
+        </w:rPr>
+        <w:t xml:space="preserve"> measuring inequality,</w:t>
+      </w:r>
+      <w:r>
+        <w:rPr>
+          <w:lang w:val="en-US"/>
+        </w:rPr>
+        <w:t xml:space="preserve"> statistical</w:t>
+      </w:r>
+      <w:r>
+        <w:rPr>
+          <w:lang w:val="en-US"/>
+        </w:rPr>
+        <w:t xml:space="preserve"> units and </w:t>
+      </w:r>
+      <w:r>
+        <w:rPr>
+          <w:lang w:val="en-US"/>
+        </w:rPr>
+        <w:t>coverage</w:t>
       </w:r>
       <w:r>
         <w:rPr>
@@ -10377,55 +10308,19 @@
         <w:rPr>
           <w:lang w:val="en-US"/>
         </w:rPr>
-        <w:t>(</w:t>
-      </w:r>
-      <w:r>
-        <w:rPr>
-          <w:lang w:val="en-US"/>
-        </w:rPr>
-        <w:t>d</w:t>
-      </w:r>
-      <w:r>
-        <w:rPr>
-          <w:lang w:val="en-US"/>
-        </w:rPr>
-        <w:t xml:space="preserve">efining economic </w:t>
-      </w:r>
-      <w:r>
-        <w:rPr>
-          <w:lang w:val="en-US"/>
-        </w:rPr>
-        <w:t>resources</w:t>
-      </w:r>
-      <w:r>
-        <w:rPr>
-          <w:lang w:val="en-US"/>
-        </w:rPr>
-        <w:t>,</w:t>
-      </w:r>
-      <w:r>
-        <w:rPr>
-          <w:lang w:val="en-US"/>
-        </w:rPr>
-        <w:t xml:space="preserve"> measuring inequality,</w:t>
-      </w:r>
-      <w:r>
-        <w:rPr>
-          <w:lang w:val="en-US"/>
-        </w:rPr>
-        <w:t xml:space="preserve"> statistical</w:t>
-      </w:r>
-      <w:r>
-        <w:rPr>
-          <w:lang w:val="en-US"/>
-        </w:rPr>
-        <w:t xml:space="preserve"> units and </w:t>
-      </w:r>
-      <w:r>
-        <w:rPr>
-          <w:lang w:val="en-US"/>
-        </w:rPr>
-        <w:t>coverage</w:t>
+        <w:t>Issues</w:t>
+      </w:r>
+      <w:r>
+        <w:rPr>
+          <w:lang w:val="en-US"/>
+        </w:rPr>
+        <w:t>)</w:t>
+      </w:r>
+      <w:r>
+        <w:rPr>
+          <w:lang w:val="en-US"/>
+        </w:rPr>
+        <w:t xml:space="preserve"> when working with tax data.</w:t>
       </w:r>
       <w:r>
         <w:rPr>
@@ -10437,19 +10332,13 @@
         <w:rPr>
           <w:lang w:val="en-US"/>
         </w:rPr>
-        <w:t>Issues</w:t>
-      </w:r>
-      <w:r>
-        <w:rPr>
-          <w:lang w:val="en-US"/>
-        </w:rPr>
-        <w:t>)</w:t>
-      </w:r>
-      <w:r>
-        <w:rPr>
-          <w:lang w:val="en-US"/>
-        </w:rPr>
-        <w:t xml:space="preserve"> when working with tax data.</w:t>
+        <w:t>We</w:t>
+      </w:r>
+      <w:r>
+        <w:rPr>
+          <w:lang w:val="en-US"/>
+        </w:rPr>
+        <w:t xml:space="preserve"> discuss</w:t>
       </w:r>
       <w:r>
         <w:rPr>
@@ -10461,13 +10350,31 @@
         <w:rPr>
           <w:lang w:val="en-US"/>
         </w:rPr>
-        <w:t>We</w:t>
-      </w:r>
-      <w:r>
-        <w:rPr>
-          <w:lang w:val="en-US"/>
-        </w:rPr>
-        <w:t xml:space="preserve"> discuss</w:t>
+        <w:t>in what way</w:t>
+      </w:r>
+      <w:r>
+        <w:rPr>
+          <w:lang w:val="en-US"/>
+        </w:rPr>
+        <w:t xml:space="preserve"> theoretical concepts </w:t>
+      </w:r>
+      <w:r>
+        <w:rPr>
+          <w:lang w:val="en-US"/>
+        </w:rPr>
+        <w:t xml:space="preserve">can be </w:t>
+      </w:r>
+      <w:r>
+        <w:rPr>
+          <w:lang w:val="en-US"/>
+        </w:rPr>
+        <w:t>addressed</w:t>
+      </w:r>
+      <w:r>
+        <w:rPr>
+          <w:lang w:val="en-US"/>
+        </w:rPr>
+        <w:t xml:space="preserve"> with tax data</w:t>
       </w:r>
       <w:r>
         <w:rPr>
@@ -10479,42 +10386,6 @@
         <w:rPr>
           <w:lang w:val="en-US"/>
         </w:rPr>
-        <w:t>in what way</w:t>
-      </w:r>
-      <w:r>
-        <w:rPr>
-          <w:lang w:val="en-US"/>
-        </w:rPr>
-        <w:t xml:space="preserve"> theoretical concepts </w:t>
-      </w:r>
-      <w:r>
-        <w:rPr>
-          <w:lang w:val="en-US"/>
-        </w:rPr>
-        <w:t xml:space="preserve">can be </w:t>
-      </w:r>
-      <w:r>
-        <w:rPr>
-          <w:lang w:val="en-US"/>
-        </w:rPr>
-        <w:t>addressed</w:t>
-      </w:r>
-      <w:r>
-        <w:rPr>
-          <w:lang w:val="en-US"/>
-        </w:rPr>
-        <w:t xml:space="preserve"> with tax data</w:t>
-      </w:r>
-      <w:r>
-        <w:rPr>
-          <w:lang w:val="en-US"/>
-        </w:rPr>
-        <w:t xml:space="preserve"> </w:t>
-      </w:r>
-      <w:r>
-        <w:rPr>
-          <w:lang w:val="en-US"/>
-        </w:rPr>
         <w:t xml:space="preserve">in Switzerland </w:t>
       </w:r>
       <w:r>
@@ -10533,13 +10404,7 @@
         <w:rPr>
           <w:lang w:val="en-US"/>
         </w:rPr>
-        <w:t>stability tests</w:t>
-      </w:r>
-      <w:r>
-        <w:rPr>
-          <w:lang w:val="en-US"/>
-        </w:rPr>
-        <w:t xml:space="preserve"> </w:t>
+        <w:t xml:space="preserve">stability tests </w:t>
       </w:r>
       <w:r>
         <w:rPr>
@@ -11667,8 +11532,8 @@
           <w:lang w:val="en-US"/>
         </w:rPr>
       </w:pPr>
-      <w:bookmarkStart w:id="65" w:name="_Ref406507901"/>
-      <w:bookmarkStart w:id="66" w:name="_Ref406507897"/>
+      <w:bookmarkStart w:id="24" w:name="_Ref406507901"/>
+      <w:bookmarkStart w:id="25" w:name="_Ref406507897"/>
       <w:r>
         <w:rPr>
           <w:sz w:val="24"/>
@@ -11719,7 +11584,7 @@
         </w:rPr>
         <w:fldChar w:fldCharType="end"/>
       </w:r>
-      <w:bookmarkEnd w:id="65"/>
+      <w:bookmarkEnd w:id="24"/>
       <w:r>
         <w:rPr>
           <w:sz w:val="24"/>
@@ -11768,7 +11633,7 @@
         </w:rPr>
         <w:t>areas</w:t>
       </w:r>
-      <w:bookmarkEnd w:id="66"/>
+      <w:bookmarkEnd w:id="25"/>
     </w:p>
     <w:tbl>
       <w:tblPr>
@@ -13993,14 +13858,14 @@
           <w:lang w:val="en-US"/>
         </w:rPr>
       </w:pPr>
-      <w:bookmarkStart w:id="67" w:name="_Toc406505793"/>
+      <w:bookmarkStart w:id="26" w:name="_Toc406505793"/>
       <w:r>
         <w:rPr>
           <w:lang w:val="en-US"/>
         </w:rPr>
         <w:t>Defining Economic resources</w:t>
       </w:r>
-      <w:bookmarkEnd w:id="67"/>
+      <w:bookmarkEnd w:id="26"/>
     </w:p>
     <w:p>
       <w:pPr>
@@ -14492,8 +14357,8 @@
           <w:lang w:val="en-US"/>
         </w:rPr>
       </w:pPr>
-      <w:bookmarkStart w:id="68" w:name="_Ref404961105"/>
-      <w:bookmarkStart w:id="69" w:name="_Toc406505794"/>
+      <w:bookmarkStart w:id="27" w:name="_Ref404961105"/>
+      <w:bookmarkStart w:id="28" w:name="_Toc406505794"/>
       <w:r>
         <w:rPr>
           <w:i/>
@@ -14501,8 +14366,8 @@
         </w:rPr>
         <w:t>Income definitions within tax data</w:t>
       </w:r>
-      <w:bookmarkEnd w:id="68"/>
-      <w:bookmarkEnd w:id="69"/>
+      <w:bookmarkEnd w:id="27"/>
+      <w:bookmarkEnd w:id="28"/>
     </w:p>
     <w:p>
       <w:pPr>
@@ -15421,8 +15286,8 @@
           <w:lang w:val="en-US"/>
         </w:rPr>
       </w:pPr>
-      <w:bookmarkStart w:id="70" w:name="_Ref404961181"/>
-      <w:bookmarkStart w:id="71" w:name="_Toc406505795"/>
+      <w:bookmarkStart w:id="29" w:name="_Ref404961181"/>
+      <w:bookmarkStart w:id="30" w:name="_Toc406505795"/>
       <w:r>
         <w:rPr>
           <w:i/>
@@ -15437,8 +15302,8 @@
         </w:rPr>
         <w:t>Income corrected with an equivalence scale based on tax information</w:t>
       </w:r>
-      <w:bookmarkEnd w:id="70"/>
-      <w:bookmarkEnd w:id="71"/>
+      <w:bookmarkEnd w:id="29"/>
+      <w:bookmarkEnd w:id="30"/>
     </w:p>
     <w:p>
       <w:pPr>
@@ -16001,7 +15866,7 @@
                     </pic:cNvPicPr>
                   </pic:nvPicPr>
                   <pic:blipFill>
-                    <a:blip r:embed="rId13">
+                    <a:blip r:embed="rId12">
                       <a:extLst>
                         <a:ext uri="{28A0092B-C50C-407E-A947-70E740481C1C}">
                           <a14:useLocalDpi xmlns:a14="http://schemas.microsoft.com/office/drawing/2010/main" val="0"/>
@@ -16042,7 +15907,7 @@
           <w:lang w:val="en-US"/>
         </w:rPr>
       </w:pPr>
-      <w:bookmarkStart w:id="72" w:name="_Ref406511509"/>
+      <w:bookmarkStart w:id="31" w:name="_Ref406511509"/>
       <w:r>
         <w:rPr>
           <w:sz w:val="24"/>
@@ -16092,7 +15957,7 @@
         </w:rPr>
         <w:fldChar w:fldCharType="end"/>
       </w:r>
-      <w:bookmarkEnd w:id="72"/>
+      <w:bookmarkEnd w:id="31"/>
       <w:r>
         <w:rPr>
           <w:sz w:val="24"/>
@@ -16212,16 +16077,16 @@
           <w:lang w:val="en-US"/>
         </w:rPr>
       </w:pPr>
-      <w:bookmarkStart w:id="73" w:name="_Ref399518083"/>
-      <w:bookmarkStart w:id="74" w:name="_Toc406505796"/>
+      <w:bookmarkStart w:id="32" w:name="_Ref399518083"/>
+      <w:bookmarkStart w:id="33" w:name="_Toc406505796"/>
       <w:r>
         <w:rPr>
           <w:lang w:val="en-US"/>
         </w:rPr>
         <w:t>Measuring inequality</w:t>
       </w:r>
-      <w:bookmarkEnd w:id="73"/>
-      <w:bookmarkEnd w:id="74"/>
+      <w:bookmarkEnd w:id="32"/>
+      <w:bookmarkEnd w:id="33"/>
     </w:p>
     <w:p>
       <w:pPr>
@@ -16448,8 +16313,8 @@
           <w:lang w:val="en-US"/>
         </w:rPr>
       </w:pPr>
-      <w:bookmarkStart w:id="75" w:name="_Ref405912025"/>
-      <w:bookmarkStart w:id="76" w:name="_Toc406505797"/>
+      <w:bookmarkStart w:id="34" w:name="_Ref405912025"/>
+      <w:bookmarkStart w:id="35" w:name="_Toc406505797"/>
       <w:r>
         <w:rPr>
           <w:i/>
@@ -16457,8 +16322,8 @@
         </w:rPr>
         <w:t>Change over time: difference between one population measures</w:t>
       </w:r>
-      <w:bookmarkEnd w:id="75"/>
-      <w:bookmarkEnd w:id="76"/>
+      <w:bookmarkEnd w:id="34"/>
+      <w:bookmarkEnd w:id="35"/>
     </w:p>
     <w:p>
       <w:pPr>
@@ -18612,8 +18477,8 @@
           <w:lang w:val="en-US"/>
         </w:rPr>
       </w:pPr>
-      <w:bookmarkStart w:id="77" w:name="_Ref405912071"/>
-      <w:bookmarkStart w:id="78" w:name="_Toc406505798"/>
+      <w:bookmarkStart w:id="36" w:name="_Ref405912071"/>
+      <w:bookmarkStart w:id="37" w:name="_Toc406505798"/>
       <w:r>
         <w:rPr>
           <w:i/>
@@ -18628,8 +18493,8 @@
         </w:rPr>
         <w:t>One population measures vs relative distribution</w:t>
       </w:r>
-      <w:bookmarkEnd w:id="77"/>
-      <w:bookmarkEnd w:id="78"/>
+      <w:bookmarkEnd w:id="36"/>
+      <w:bookmarkEnd w:id="37"/>
     </w:p>
     <w:p>
       <w:pPr>
@@ -20644,7 +20509,7 @@
                     </pic:cNvPicPr>
                   </pic:nvPicPr>
                   <pic:blipFill>
-                    <a:blip r:embed="rId14">
+                    <a:blip r:embed="rId13">
                       <a:extLst>
                         <a:ext uri="{28A0092B-C50C-407E-A947-70E740481C1C}">
                           <a14:useLocalDpi xmlns:a14="http://schemas.microsoft.com/office/drawing/2010/main" val="0"/>
@@ -20685,8 +20550,8 @@
           <w:lang w:val="en-US"/>
         </w:rPr>
       </w:pPr>
-      <w:bookmarkStart w:id="79" w:name="_Ref406511075"/>
-      <w:bookmarkStart w:id="80" w:name="_Ref406680624"/>
+      <w:bookmarkStart w:id="38" w:name="_Ref406511075"/>
+      <w:bookmarkStart w:id="39" w:name="_Ref406680624"/>
       <w:r>
         <w:rPr>
           <w:sz w:val="24"/>
@@ -20736,7 +20601,7 @@
         </w:rPr>
         <w:fldChar w:fldCharType="end"/>
       </w:r>
-      <w:bookmarkEnd w:id="79"/>
+      <w:bookmarkEnd w:id="38"/>
       <w:r>
         <w:rPr>
           <w:sz w:val="24"/>
@@ -20783,7 +20648,7 @@
         </w:rPr>
         <w:t>: Aggregated Tax Statistics and Key Figures from Swiss Federal Tax Administration (FTA), Micro cantonal Tax data (Bern) and Household Budget Survey (HBS), own calculations</w:t>
       </w:r>
-      <w:bookmarkEnd w:id="80"/>
+      <w:bookmarkEnd w:id="39"/>
       <w:r>
         <w:rPr>
           <w:rStyle w:val="CommentReference"/>
@@ -20807,14 +20672,14 @@
           <w:lang w:val="en-US"/>
         </w:rPr>
       </w:pPr>
-      <w:bookmarkStart w:id="81" w:name="_Toc406505799"/>
+      <w:bookmarkStart w:id="40" w:name="_Toc406505799"/>
       <w:r>
         <w:rPr>
           <w:lang w:val="en-US"/>
         </w:rPr>
         <w:t>Statistical units</w:t>
       </w:r>
-      <w:bookmarkEnd w:id="81"/>
+      <w:bookmarkEnd w:id="40"/>
     </w:p>
     <w:p>
       <w:pPr>
@@ -21816,16 +21681,16 @@
           <w:lang w:val="en-US"/>
         </w:rPr>
       </w:pPr>
-      <w:bookmarkStart w:id="82" w:name="_Toc406505800"/>
-      <w:bookmarkStart w:id="83" w:name="_Ref408579088"/>
+      <w:bookmarkStart w:id="41" w:name="_Toc406505800"/>
+      <w:bookmarkStart w:id="42" w:name="_Ref408579088"/>
       <w:r>
         <w:rPr>
           <w:lang w:val="en-US"/>
         </w:rPr>
         <w:t>Coverage issues</w:t>
       </w:r>
-      <w:bookmarkEnd w:id="82"/>
-      <w:bookmarkEnd w:id="83"/>
+      <w:bookmarkEnd w:id="41"/>
+      <w:bookmarkEnd w:id="42"/>
     </w:p>
     <w:p>
       <w:pPr>
@@ -22763,7 +22628,7 @@
           <w:lang w:val="en-US"/>
         </w:rPr>
       </w:pPr>
-      <w:bookmarkStart w:id="84" w:name="_Toc406505801"/>
+      <w:bookmarkStart w:id="43" w:name="_Toc406505801"/>
       <w:r>
         <w:rPr>
           <w:i/>
@@ -22778,7 +22643,7 @@
         </w:rPr>
         <w:t xml:space="preserve"> coverage with tax data than with survey data</w:t>
       </w:r>
-      <w:bookmarkEnd w:id="84"/>
+      <w:bookmarkEnd w:id="43"/>
     </w:p>
     <w:p>
       <w:pPr>
@@ -23888,7 +23753,7 @@
         </w:rPr>
         <w:t xml:space="preserve"> </w:t>
       </w:r>
-      <w:bookmarkStart w:id="85" w:name="_Toc406505802"/>
+      <w:bookmarkStart w:id="44" w:name="_Toc406505802"/>
       <w:r>
         <w:rPr>
           <w:i/>
@@ -23896,7 +23761,7 @@
         </w:rPr>
         <w:t>Influence of special tax subjects</w:t>
       </w:r>
-      <w:bookmarkEnd w:id="85"/>
+      <w:bookmarkEnd w:id="44"/>
     </w:p>
     <w:p>
       <w:pPr>
@@ -25091,8 +24956,8 @@
           <w:lang w:val="en-US"/>
         </w:rPr>
       </w:pPr>
-      <w:bookmarkStart w:id="86" w:name="_Ref408824189"/>
-      <w:bookmarkStart w:id="87" w:name="_Ref408824184"/>
+      <w:bookmarkStart w:id="45" w:name="_Ref408824189"/>
+      <w:bookmarkStart w:id="46" w:name="_Ref408824184"/>
       <w:r>
         <w:rPr>
           <w:sz w:val="24"/>
@@ -25141,7 +25006,7 @@
         </w:rPr>
         <w:fldChar w:fldCharType="end"/>
       </w:r>
-      <w:bookmarkEnd w:id="86"/>
+      <w:bookmarkEnd w:id="45"/>
       <w:r>
         <w:rPr>
           <w:sz w:val="24"/>
@@ -25150,7 +25015,7 @@
         </w:rPr>
         <w:t>: Numbers of taxed normal and special cases 1993/1994 and 2011</w:t>
       </w:r>
-      <w:bookmarkEnd w:id="87"/>
+      <w:bookmarkEnd w:id="46"/>
     </w:p>
     <w:tbl>
       <w:tblPr>
@@ -26430,8 +26295,8 @@
           <w:lang w:val="en-US"/>
         </w:rPr>
       </w:pPr>
-      <w:bookmarkStart w:id="88" w:name="_Ref405910412"/>
-      <w:bookmarkStart w:id="89" w:name="_Toc406505803"/>
+      <w:bookmarkStart w:id="47" w:name="_Ref405910412"/>
+      <w:bookmarkStart w:id="48" w:name="_Toc406505803"/>
       <w:r>
         <w:rPr>
           <w:i/>
@@ -26439,8 +26304,8 @@
         </w:rPr>
         <w:t>Influence of non-taxed</w:t>
       </w:r>
-      <w:bookmarkEnd w:id="88"/>
-      <w:bookmarkEnd w:id="89"/>
+      <w:bookmarkEnd w:id="47"/>
+      <w:bookmarkEnd w:id="48"/>
     </w:p>
     <w:p>
       <w:pPr>
@@ -27614,9 +27479,6 @@
       <w:pPr>
         <w:rPr>
           <w:lang w:val="en-US"/>
-          <w:rPrChange w:id="90" w:author="Hümbelin Oliver" w:date="2015-01-21T10:02:00Z">
-            <w:rPr/>
-          </w:rPrChange>
         </w:rPr>
       </w:pPr>
     </w:p>
@@ -27627,7 +27489,7 @@
           <w:lang w:val="en-US"/>
         </w:rPr>
       </w:pPr>
-      <w:bookmarkStart w:id="91" w:name="_Toc406505804"/>
+      <w:bookmarkStart w:id="49" w:name="_Toc406505804"/>
       <w:r>
         <w:rPr>
           <w:lang w:val="en-US"/>
@@ -27640,7 +27502,7 @@
         </w:rPr>
         <w:t>Conclusion</w:t>
       </w:r>
-      <w:bookmarkEnd w:id="91"/>
+      <w:bookmarkEnd w:id="49"/>
     </w:p>
     <w:p>
       <w:pPr>
@@ -28010,16 +27872,7 @@
           <w:szCs w:val="19"/>
           <w:lang w:val="en-US"/>
         </w:rPr>
-        <w:t>income</w:t>
-      </w:r>
-      <w:r>
-        <w:rPr>
-          <w:rFonts w:ascii="Lucida Sans" w:hAnsi="Lucida Sans"/>
-          <w:sz w:val="19"/>
-          <w:szCs w:val="19"/>
-          <w:lang w:val="en-US"/>
-        </w:rPr>
-        <w:t xml:space="preserve"> </w:t>
+        <w:t xml:space="preserve">income </w:t>
       </w:r>
       <w:r>
         <w:rPr>
@@ -28816,16 +28669,7 @@
           <w:szCs w:val="19"/>
           <w:lang w:val="en-US"/>
         </w:rPr>
-        <w:t>for</w:t>
-      </w:r>
-      <w:r>
-        <w:rPr>
-          <w:rFonts w:ascii="Lucida Sans" w:hAnsi="Lucida Sans"/>
-          <w:sz w:val="19"/>
-          <w:szCs w:val="19"/>
-          <w:lang w:val="en-US"/>
-        </w:rPr>
-        <w:t xml:space="preserve"> </w:t>
+        <w:t xml:space="preserve">for </w:t>
       </w:r>
       <w:r>
         <w:rPr>
@@ -29988,27 +29832,7 @@
           <w:szCs w:val="19"/>
           <w:lang w:val="en-US"/>
         </w:rPr>
-        <w:t xml:space="preserve"> Nonetheless, the performed test showed</w:t>
-      </w:r>
-      <w:del w:id="92" w:author="AlessandraPellegrini" w:date="2015-01-16T17:18:00Z">
-        <w:r>
-          <w:rPr>
-            <w:rFonts w:ascii="Lucida Sans" w:hAnsi="Lucida Sans"/>
-            <w:sz w:val="19"/>
-            <w:szCs w:val="19"/>
-            <w:lang w:val="en-US"/>
-          </w:rPr>
-          <w:delText>,</w:delText>
-        </w:r>
-      </w:del>
-      <w:r>
-        <w:rPr>
-          <w:rFonts w:ascii="Lucida Sans" w:hAnsi="Lucida Sans"/>
-          <w:sz w:val="19"/>
-          <w:szCs w:val="19"/>
-          <w:lang w:val="en-US"/>
-        </w:rPr>
-        <w:t xml:space="preserve"> that </w:t>
+        <w:t xml:space="preserve"> Nonetheless, the performed test showed that </w:t>
       </w:r>
       <w:r>
         <w:rPr>
@@ -30098,27 +29922,7 @@
           <w:szCs w:val="19"/>
           <w:lang w:val="en-US"/>
         </w:rPr>
-        <w:t>s are most fruitful</w:t>
-      </w:r>
-      <w:del w:id="93" w:author="AlessandraPellegrini" w:date="2015-01-16T17:18:00Z">
-        <w:r>
-          <w:rPr>
-            <w:rFonts w:ascii="Lucida Sans" w:hAnsi="Lucida Sans"/>
-            <w:sz w:val="19"/>
-            <w:szCs w:val="19"/>
-            <w:lang w:val="en-US"/>
-          </w:rPr>
-          <w:delText>,</w:delText>
-        </w:r>
-      </w:del>
-      <w:r>
-        <w:rPr>
-          <w:rFonts w:ascii="Lucida Sans" w:hAnsi="Lucida Sans"/>
-          <w:sz w:val="19"/>
-          <w:szCs w:val="19"/>
-          <w:lang w:val="en-US"/>
-        </w:rPr>
-        <w:t xml:space="preserve"> when different measures </w:t>
+        <w:t xml:space="preserve">s are most fruitful when different measures </w:t>
       </w:r>
       <w:r>
         <w:rPr>
@@ -30320,18 +30124,16 @@
         </w:rPr>
         <w:t xml:space="preserve"> out of FTA tax statistics.</w:t>
       </w:r>
-      <w:ins w:id="94" w:author="AlessandraPellegrini" w:date="2015-01-16T17:20:00Z">
-        <w:r>
-          <w:rPr>
-            <w:rStyle w:val="FootnoteReference"/>
-            <w:rFonts w:ascii="Lucida Sans" w:hAnsi="Lucida Sans"/>
-            <w:sz w:val="19"/>
-            <w:szCs w:val="19"/>
-            <w:lang w:val="en-US"/>
-          </w:rPr>
-          <w:footnoteReference w:id="15"/>
-        </w:r>
-      </w:ins>
+      <w:r>
+        <w:rPr>
+          <w:rStyle w:val="FootnoteReference"/>
+          <w:rFonts w:ascii="Lucida Sans" w:hAnsi="Lucida Sans"/>
+          <w:sz w:val="19"/>
+          <w:szCs w:val="19"/>
+          <w:lang w:val="en-US"/>
+        </w:rPr>
+        <w:footnoteReference w:id="15"/>
+      </w:r>
       <w:r>
         <w:rPr>
           <w:rFonts w:ascii="Lucida Sans" w:hAnsi="Lucida Sans"/>
@@ -30685,7 +30487,7 @@
                     </pic:cNvPicPr>
                   </pic:nvPicPr>
                   <pic:blipFill>
-                    <a:blip r:embed="rId15">
+                    <a:blip r:embed="rId14">
                       <a:extLst>
                         <a:ext uri="{28A0092B-C50C-407E-A947-70E740481C1C}">
                           <a14:useLocalDpi xmlns:a14="http://schemas.microsoft.com/office/drawing/2010/main" val="0"/>
@@ -31878,12 +31680,12 @@
       <w:pPr>
         <w:pStyle w:val="Heading1"/>
       </w:pPr>
-      <w:bookmarkStart w:id="95" w:name="_Toc406505805"/>
+      <w:bookmarkStart w:id="50" w:name="_Toc406505805"/>
       <w:r>
         <w:lastRenderedPageBreak/>
         <w:t>Literaturverzeichnis</w:t>
       </w:r>
-      <w:bookmarkEnd w:id="95"/>
+      <w:bookmarkEnd w:id="50"/>
     </w:p>
     <w:p>
       <w:pPr>
@@ -35981,9 +35783,9 @@
       </w:pPr>
     </w:p>
     <w:sectPr>
-      <w:headerReference w:type="default" r:id="rId16"/>
-      <w:footerReference w:type="default" r:id="rId17"/>
-      <w:headerReference w:type="first" r:id="rId18"/>
+      <w:headerReference w:type="default" r:id="rId15"/>
+      <w:footerReference w:type="default" r:id="rId16"/>
+      <w:headerReference w:type="first" r:id="rId17"/>
       <w:pgSz w:w="11906" w:h="16838" w:code="9"/>
       <w:pgMar w:top="1758" w:right="1004" w:bottom="680" w:left="1435" w:header="709" w:footer="510" w:gutter="0"/>
       <w:cols w:space="708"/>
@@ -35991,30 +35793,6 @@
     </w:sectPr>
   </w:body>
 </w:document>
-</file>
-
-<file path=word/comments.xml><?xml version="1.0" encoding="utf-8"?>
-<w:comments xmlns:wpc="http://schemas.microsoft.com/office/word/2010/wordprocessingCanvas" xmlns:mc="http://schemas.openxmlformats.org/markup-compatibility/2006" xmlns:o="urn:schemas-microsoft-com:office:office" xmlns:r="http://schemas.openxmlformats.org/officeDocument/2006/relationships" xmlns:m="http://schemas.openxmlformats.org/officeDocument/2006/math" xmlns:v="urn:schemas-microsoft-com:vml" xmlns:wp14="http://schemas.microsoft.com/office/word/2010/wordprocessingDrawing" xmlns:wp="http://schemas.openxmlformats.org/drawingml/2006/wordprocessingDrawing" xmlns:w10="urn:schemas-microsoft-com:office:word" xmlns:w="http://schemas.openxmlformats.org/wordprocessingml/2006/main" xmlns:w14="http://schemas.microsoft.com/office/word/2010/wordml" xmlns:wpg="http://schemas.microsoft.com/office/word/2010/wordprocessingGroup" xmlns:wpi="http://schemas.microsoft.com/office/word/2010/wordprocessingInk" xmlns:wne="http://schemas.microsoft.com/office/word/2006/wordml" xmlns:wps="http://schemas.microsoft.com/office/word/2010/wordprocessingShape" mc:Ignorable="w14 wp14">
-  <w:comment w:id="46" w:author="Hümbelin Oliver" w:date="2015-01-21T10:18:00Z" w:initials="HO">
-    <w:p>
-      <w:pPr>
-        <w:pStyle w:val="CommentText"/>
-      </w:pPr>
-      <w:r>
-        <w:rPr>
-          <w:rStyle w:val="CommentReference"/>
-        </w:rPr>
-        <w:annotationRef/>
-      </w:r>
-      <w:r>
-        <w:t>Kapitel zwei und drei liessen sich zusamm</w:t>
-      </w:r>
-      <w:r>
-        <w:t>ennehmen. Der Artikel würde vermutlich stringenter, weil man schneller „zur Sache“ kommt.</w:t>
-      </w:r>
-    </w:p>
-  </w:comment>
-</w:comments>
 </file>
 
 <file path=word/commentsExtended.xml><?xml version="1.0" encoding="utf-8"?>
@@ -36164,7 +35942,7 @@
                               <w:sz w:val="16"/>
                               <w:szCs w:val="16"/>
                             </w:rPr>
-                            <w:t>1</w:t>
+                            <w:t>6</w:t>
                           </w:r>
                           <w:r>
                             <w:rPr>
@@ -36235,7 +36013,7 @@
                         <w:sz w:val="16"/>
                         <w:szCs w:val="16"/>
                       </w:rPr>
-                      <w:t>1</w:t>
+                      <w:t>6</w:t>
                     </w:r>
                     <w:r>
                       <w:rPr>
@@ -36534,7 +36312,6 @@
       <w:pPr>
         <w:pStyle w:val="FootnoteText"/>
         <w:rPr>
-          <w:ins w:id="52" w:author="AlessandraPellegrini" w:date="2015-01-16T11:07:00Z"/>
           <w:lang w:val="en-US"/>
         </w:rPr>
       </w:pPr>
@@ -36913,21 +36690,33 @@
         <w:rPr>
           <w:lang w:val="en-US"/>
         </w:rPr>
-        <w:t xml:space="preserve">he bulk of taxes in </w:t>
-      </w:r>
-      <w:proofErr w:type="spellStart"/>
-      <w:r>
-        <w:rPr>
-          <w:lang w:val="en-US"/>
-        </w:rPr>
-        <w:t>Switzerland.Also</w:t>
-      </w:r>
-      <w:proofErr w:type="spellEnd"/>
-      <w:r>
-        <w:rPr>
-          <w:lang w:val="en-US"/>
-        </w:rPr>
-        <w:t xml:space="preserve"> the cost of health insurance are not covered</w:t>
+        <w:t>he bulk of taxes in Switzerland.</w:t>
+      </w:r>
+      <w:r>
+        <w:rPr>
+          <w:lang w:val="en-US"/>
+        </w:rPr>
+        <w:t xml:space="preserve"> </w:t>
+      </w:r>
+      <w:r>
+        <w:rPr>
+          <w:lang w:val="en-US"/>
+        </w:rPr>
+        <w:t xml:space="preserve">Also the </w:t>
+      </w:r>
+      <w:proofErr w:type="gramStart"/>
+      <w:r>
+        <w:rPr>
+          <w:lang w:val="en-US"/>
+        </w:rPr>
+        <w:t>cost of health insurance are</w:t>
+      </w:r>
+      <w:proofErr w:type="gramEnd"/>
+      <w:r>
+        <w:rPr>
+          <w:lang w:val="en-US"/>
+        </w:rPr>
+        <w:t xml:space="preserve"> not covered</w:t>
       </w:r>
       <w:r>
         <w:rPr>
@@ -42593,11 +42382,11 @@
         </c:dLbls>
         <c:marker val="1"/>
         <c:smooth val="0"/>
-        <c:axId val="38776832"/>
-        <c:axId val="38778368"/>
+        <c:axId val="85025920"/>
+        <c:axId val="85027456"/>
       </c:lineChart>
       <c:catAx>
-        <c:axId val="38776832"/>
+        <c:axId val="85025920"/>
         <c:scaling>
           <c:orientation val="minMax"/>
         </c:scaling>
@@ -42607,7 +42396,7 @@
         <c:majorTickMark val="out"/>
         <c:minorTickMark val="none"/>
         <c:tickLblPos val="nextTo"/>
-        <c:crossAx val="38778368"/>
+        <c:crossAx val="85027456"/>
         <c:crosses val="autoZero"/>
         <c:auto val="1"/>
         <c:lblAlgn val="ctr"/>
@@ -42615,7 +42404,7 @@
         <c:noMultiLvlLbl val="0"/>
       </c:catAx>
       <c:valAx>
-        <c:axId val="38778368"/>
+        <c:axId val="85027456"/>
         <c:scaling>
           <c:orientation val="minMax"/>
           <c:max val="0.4"/>
@@ -42628,7 +42417,7 @@
         <c:majorTickMark val="out"/>
         <c:minorTickMark val="none"/>
         <c:tickLblPos val="nextTo"/>
-        <c:crossAx val="38776832"/>
+        <c:crossAx val="85025920"/>
         <c:crosses val="autoZero"/>
         <c:crossBetween val="between"/>
       </c:valAx>
@@ -43408,11 +43197,11 @@
         </c:dLbls>
         <c:marker val="1"/>
         <c:smooth val="0"/>
-        <c:axId val="38791808"/>
-        <c:axId val="48628096"/>
+        <c:axId val="84082688"/>
+        <c:axId val="84084224"/>
       </c:lineChart>
       <c:catAx>
-        <c:axId val="38791808"/>
+        <c:axId val="84082688"/>
         <c:scaling>
           <c:orientation val="minMax"/>
         </c:scaling>
@@ -43432,7 +43221,7 @@
             <a:endParaRPr lang="en-US"/>
           </a:p>
         </c:txPr>
-        <c:crossAx val="48628096"/>
+        <c:crossAx val="84084224"/>
         <c:crosses val="autoZero"/>
         <c:auto val="1"/>
         <c:lblAlgn val="ctr"/>
@@ -43440,7 +43229,7 @@
         <c:noMultiLvlLbl val="0"/>
       </c:catAx>
       <c:valAx>
-        <c:axId val="48628096"/>
+        <c:axId val="84084224"/>
         <c:scaling>
           <c:orientation val="minMax"/>
         </c:scaling>
@@ -43451,7 +43240,7 @@
         <c:majorTickMark val="out"/>
         <c:minorTickMark val="none"/>
         <c:tickLblPos val="nextTo"/>
-        <c:crossAx val="38791808"/>
+        <c:crossAx val="84082688"/>
         <c:crosses val="autoZero"/>
         <c:crossBetween val="between"/>
       </c:valAx>
@@ -43779,7 +43568,7 @@
 </file>
 
 <file path=customXml/itemProps1.xml><?xml version="1.0" encoding="utf-8"?>
-<ds:datastoreItem xmlns:ds="http://schemas.openxmlformats.org/officeDocument/2006/customXml" ds:itemID="{DD469048-65C5-41F5-A21E-65FBE8F99CCB}">
+<ds:datastoreItem xmlns:ds="http://schemas.openxmlformats.org/officeDocument/2006/customXml" ds:itemID="{228381B7-D3E6-43EF-9F75-53D37777F262}">
   <ds:schemaRefs>
     <ds:schemaRef ds:uri="http://schemas.openxmlformats.org/officeDocument/2006/bibliography"/>
   </ds:schemaRefs>

</xml_diff>